<commit_message>
Aggiunto storyboard e req. brief
</commit_message>
<xml_diff>
--- a/Assignment/Assignment_Luca_Pussini_123209.docx
+++ b/Assignment/Assignment_Luca_Pussini_123209.docx
@@ -5,15 +5,618 @@
     <w:p>
       <w:pPr>
         <w:rPr>
+          <w:rFonts w:cstheme="minorHAnsi"/>
+          <w:color w:val="000000" w:themeColor="text1"/>
+        </w:rPr>
+      </w:pPr>
+      <w:r>
+        <w:rPr>
+          <w:rFonts w:cstheme="minorHAnsi"/>
+          <w:color w:val="000000" w:themeColor="text1"/>
+        </w:rPr>
+        <w:t xml:space="preserve">Nome e Cognome: Luca </w:t>
+      </w:r>
+      <w:proofErr w:type="spellStart"/>
+      <w:r>
+        <w:rPr>
+          <w:rFonts w:cstheme="minorHAnsi"/>
+          <w:color w:val="000000" w:themeColor="text1"/>
+        </w:rPr>
+        <w:t>Pussini</w:t>
+      </w:r>
+      <w:proofErr w:type="spellEnd"/>
+    </w:p>
+    <w:p>
+      <w:pPr>
+        <w:rPr>
+          <w:rFonts w:cstheme="minorHAnsi"/>
+          <w:color w:val="000000" w:themeColor="text1"/>
+          <w:sz w:val="24"/>
+        </w:rPr>
+      </w:pPr>
+      <w:r>
+        <w:rPr>
+          <w:rFonts w:cstheme="minorHAnsi"/>
+          <w:color w:val="000000" w:themeColor="text1"/>
+        </w:rPr>
+        <w:t xml:space="preserve">Numero di matricola: </w:t>
+      </w:r>
+      <w:r>
+        <w:rPr>
+          <w:rFonts w:cstheme="minorHAnsi"/>
+          <w:color w:val="000000" w:themeColor="text1"/>
+        </w:rPr>
+        <w:t>123209</w:t>
+      </w:r>
+    </w:p>
+    <w:p>
+      <w:pPr>
+        <w:rPr>
+          <w:rFonts w:cstheme="minorHAnsi"/>
+          <w:color w:val="000000" w:themeColor="text1"/>
+        </w:rPr>
+      </w:pPr>
+      <w:r>
+        <w:rPr>
+          <w:rFonts w:cstheme="minorHAnsi"/>
+          <w:color w:val="000000" w:themeColor="text1"/>
+        </w:rPr>
+        <w:t>Corso: Progettazione di Applicazioni Mobili</w:t>
+      </w:r>
+    </w:p>
+    <w:p>
+      <w:pPr>
+        <w:rPr>
+          <w:rFonts w:cstheme="minorHAnsi"/>
+          <w:color w:val="000000" w:themeColor="text1"/>
+        </w:rPr>
+      </w:pPr>
+    </w:p>
+    <w:p>
+      <w:pPr>
+        <w:rPr>
+          <w:rFonts w:cstheme="minorHAnsi"/>
+          <w:color w:val="000000" w:themeColor="text1"/>
+        </w:rPr>
+      </w:pPr>
+    </w:p>
+    <w:p>
+      <w:pPr>
+        <w:rPr>
+          <w:rFonts w:cstheme="minorHAnsi"/>
+          <w:color w:val="000000" w:themeColor="text1"/>
+        </w:rPr>
+      </w:pPr>
+    </w:p>
+    <w:p>
+      <w:pPr>
+        <w:rPr>
+          <w:rFonts w:cstheme="minorHAnsi"/>
           <w:b/>
-        </w:rPr>
-      </w:pPr>
-      <w:r>
-        <w:rPr>
+          <w:color w:val="000000" w:themeColor="text1"/>
+        </w:rPr>
+      </w:pPr>
+    </w:p>
+    <w:sdt>
+      <w:sdtPr>
+        <w:rPr>
+          <w:rFonts w:asciiTheme="minorHAnsi" w:eastAsiaTheme="minorHAnsi" w:hAnsiTheme="minorHAnsi" w:cstheme="minorBidi"/>
+          <w:color w:val="auto"/>
+          <w:sz w:val="22"/>
+          <w:szCs w:val="22"/>
+          <w:lang w:eastAsia="en-US"/>
+        </w:rPr>
+        <w:id w:val="512726171"/>
+        <w:docPartObj>
+          <w:docPartGallery w:val="Table of Contents"/>
+          <w:docPartUnique/>
+        </w:docPartObj>
+      </w:sdtPr>
+      <w:sdtContent>
+        <w:p>
+          <w:pPr>
+            <w:pStyle w:val="Titolosommario"/>
+            <w:rPr>
+              <w:rFonts w:asciiTheme="minorHAnsi" w:hAnsiTheme="minorHAnsi" w:cstheme="minorHAnsi"/>
+              <w:color w:val="000000" w:themeColor="text1"/>
+            </w:rPr>
+          </w:pPr>
+          <w:r>
+            <w:rPr>
+              <w:rFonts w:asciiTheme="minorHAnsi" w:hAnsiTheme="minorHAnsi" w:cstheme="minorHAnsi"/>
+              <w:color w:val="000000" w:themeColor="text1"/>
+            </w:rPr>
+            <w:t>Indice</w:t>
+          </w:r>
+        </w:p>
+        <w:p>
+          <w:pPr>
+            <w:pStyle w:val="Sommario1"/>
+            <w:tabs>
+              <w:tab w:val="right" w:leader="dot" w:pos="9628"/>
+            </w:tabs>
+            <w:rPr>
+              <w:rFonts w:eastAsiaTheme="minorEastAsia"/>
+              <w:noProof/>
+              <w:lang w:eastAsia="it-IT"/>
+            </w:rPr>
+          </w:pPr>
+          <w:r>
+            <w:rPr>
+              <w:b/>
+              <w:bCs/>
+            </w:rPr>
+            <w:fldChar w:fldCharType="begin"/>
+          </w:r>
+          <w:r>
+            <w:rPr>
+              <w:b/>
+              <w:bCs/>
+            </w:rPr>
+            <w:instrText xml:space="preserve"> TOC \o "1-3" \h \z \u </w:instrText>
+          </w:r>
+          <w:r>
+            <w:rPr>
+              <w:b/>
+              <w:bCs/>
+            </w:rPr>
+            <w:fldChar w:fldCharType="separate"/>
+          </w:r>
+          <w:hyperlink w:anchor="_Toc3630834" w:history="1">
+            <w:r>
+              <w:rPr>
+                <w:rStyle w:val="Collegamentoipertestuale"/>
+                <w:rFonts w:cstheme="minorHAnsi"/>
+                <w:b/>
+                <w:noProof/>
+              </w:rPr>
+              <w:t>Introduzione</w:t>
+            </w:r>
+            <w:r>
+              <w:rPr>
+                <w:noProof/>
+                <w:webHidden/>
+              </w:rPr>
+              <w:tab/>
+            </w:r>
+            <w:r>
+              <w:rPr>
+                <w:noProof/>
+                <w:webHidden/>
+              </w:rPr>
+              <w:fldChar w:fldCharType="begin"/>
+            </w:r>
+            <w:r>
+              <w:rPr>
+                <w:noProof/>
+                <w:webHidden/>
+              </w:rPr>
+              <w:instrText xml:space="preserve"> PAGEREF _Toc3630834 \h </w:instrText>
+            </w:r>
+            <w:r>
+              <w:rPr>
+                <w:noProof/>
+                <w:webHidden/>
+              </w:rPr>
+            </w:r>
+            <w:r>
+              <w:rPr>
+                <w:noProof/>
+                <w:webHidden/>
+              </w:rPr>
+              <w:fldChar w:fldCharType="separate"/>
+            </w:r>
+            <w:r>
+              <w:rPr>
+                <w:noProof/>
+                <w:webHidden/>
+              </w:rPr>
+              <w:t>1</w:t>
+            </w:r>
+            <w:r>
+              <w:rPr>
+                <w:noProof/>
+                <w:webHidden/>
+              </w:rPr>
+              <w:fldChar w:fldCharType="end"/>
+            </w:r>
+          </w:hyperlink>
+        </w:p>
+        <w:p>
+          <w:pPr>
+            <w:pStyle w:val="Sommario1"/>
+            <w:tabs>
+              <w:tab w:val="right" w:leader="dot" w:pos="9628"/>
+            </w:tabs>
+            <w:rPr>
+              <w:rFonts w:eastAsiaTheme="minorEastAsia"/>
+              <w:noProof/>
+              <w:lang w:eastAsia="it-IT"/>
+            </w:rPr>
+          </w:pPr>
+          <w:hyperlink w:anchor="_Toc3630835" w:history="1">
+            <w:r>
+              <w:rPr>
+                <w:rStyle w:val="Collegamentoipertestuale"/>
+                <w:rFonts w:cstheme="minorHAnsi"/>
+                <w:b/>
+                <w:noProof/>
+              </w:rPr>
+              <w:t>Assignment 1</w:t>
+            </w:r>
+            <w:r>
+              <w:rPr>
+                <w:noProof/>
+                <w:webHidden/>
+              </w:rPr>
+              <w:tab/>
+            </w:r>
+            <w:r>
+              <w:rPr>
+                <w:noProof/>
+                <w:webHidden/>
+              </w:rPr>
+              <w:fldChar w:fldCharType="begin"/>
+            </w:r>
+            <w:r>
+              <w:rPr>
+                <w:noProof/>
+                <w:webHidden/>
+              </w:rPr>
+              <w:instrText xml:space="preserve"> PAGEREF _Toc3630835 \h </w:instrText>
+            </w:r>
+            <w:r>
+              <w:rPr>
+                <w:noProof/>
+                <w:webHidden/>
+              </w:rPr>
+            </w:r>
+            <w:r>
+              <w:rPr>
+                <w:noProof/>
+                <w:webHidden/>
+              </w:rPr>
+              <w:fldChar w:fldCharType="separate"/>
+            </w:r>
+            <w:r>
+              <w:rPr>
+                <w:noProof/>
+                <w:webHidden/>
+              </w:rPr>
+              <w:t>2</w:t>
+            </w:r>
+            <w:r>
+              <w:rPr>
+                <w:noProof/>
+                <w:webHidden/>
+              </w:rPr>
+              <w:fldChar w:fldCharType="end"/>
+            </w:r>
+          </w:hyperlink>
+        </w:p>
+        <w:p>
+          <w:pPr>
+            <w:pStyle w:val="Sommario2"/>
+            <w:tabs>
+              <w:tab w:val="right" w:leader="dot" w:pos="9628"/>
+            </w:tabs>
+            <w:rPr>
+              <w:rFonts w:eastAsiaTheme="minorEastAsia"/>
+              <w:noProof/>
+              <w:lang w:eastAsia="it-IT"/>
+            </w:rPr>
+          </w:pPr>
+          <w:hyperlink w:anchor="_Toc3630836" w:history="1">
+            <w:r>
+              <w:rPr>
+                <w:rStyle w:val="Collegamentoipertestuale"/>
+                <w:rFonts w:cstheme="minorHAnsi"/>
+                <w:b/>
+                <w:noProof/>
+              </w:rPr>
+              <w:t>System Concept Statement</w:t>
+            </w:r>
+            <w:r>
+              <w:rPr>
+                <w:noProof/>
+                <w:webHidden/>
+              </w:rPr>
+              <w:tab/>
+            </w:r>
+            <w:r>
+              <w:rPr>
+                <w:noProof/>
+                <w:webHidden/>
+              </w:rPr>
+              <w:fldChar w:fldCharType="begin"/>
+            </w:r>
+            <w:r>
+              <w:rPr>
+                <w:noProof/>
+                <w:webHidden/>
+              </w:rPr>
+              <w:instrText xml:space="preserve"> PAGEREF _Toc3630836 \h </w:instrText>
+            </w:r>
+            <w:r>
+              <w:rPr>
+                <w:noProof/>
+                <w:webHidden/>
+              </w:rPr>
+            </w:r>
+            <w:r>
+              <w:rPr>
+                <w:noProof/>
+                <w:webHidden/>
+              </w:rPr>
+              <w:fldChar w:fldCharType="separate"/>
+            </w:r>
+            <w:r>
+              <w:rPr>
+                <w:noProof/>
+                <w:webHidden/>
+              </w:rPr>
+              <w:t>2</w:t>
+            </w:r>
+            <w:r>
+              <w:rPr>
+                <w:noProof/>
+                <w:webHidden/>
+              </w:rPr>
+              <w:fldChar w:fldCharType="end"/>
+            </w:r>
+          </w:hyperlink>
+        </w:p>
+        <w:p>
+          <w:pPr>
+            <w:pStyle w:val="Sommario2"/>
+            <w:tabs>
+              <w:tab w:val="right" w:leader="dot" w:pos="9628"/>
+            </w:tabs>
+            <w:rPr>
+              <w:rFonts w:eastAsiaTheme="minorEastAsia"/>
+              <w:noProof/>
+              <w:lang w:eastAsia="it-IT"/>
+            </w:rPr>
+          </w:pPr>
+          <w:hyperlink w:anchor="_Toc3630837" w:history="1">
+            <w:r>
+              <w:rPr>
+                <w:rStyle w:val="Collegamentoipertestuale"/>
+                <w:rFonts w:cstheme="minorHAnsi"/>
+                <w:b/>
+                <w:noProof/>
+              </w:rPr>
+              <w:t>Storyboard</w:t>
+            </w:r>
+            <w:r>
+              <w:rPr>
+                <w:noProof/>
+                <w:webHidden/>
+              </w:rPr>
+              <w:tab/>
+            </w:r>
+            <w:r>
+              <w:rPr>
+                <w:noProof/>
+                <w:webHidden/>
+              </w:rPr>
+              <w:fldChar w:fldCharType="begin"/>
+            </w:r>
+            <w:r>
+              <w:rPr>
+                <w:noProof/>
+                <w:webHidden/>
+              </w:rPr>
+              <w:instrText xml:space="preserve"> PAGEREF _Toc3630837 \h </w:instrText>
+            </w:r>
+            <w:r>
+              <w:rPr>
+                <w:noProof/>
+                <w:webHidden/>
+              </w:rPr>
+            </w:r>
+            <w:r>
+              <w:rPr>
+                <w:noProof/>
+                <w:webHidden/>
+              </w:rPr>
+              <w:fldChar w:fldCharType="separate"/>
+            </w:r>
+            <w:r>
+              <w:rPr>
+                <w:noProof/>
+                <w:webHidden/>
+              </w:rPr>
+              <w:t>2</w:t>
+            </w:r>
+            <w:r>
+              <w:rPr>
+                <w:noProof/>
+                <w:webHidden/>
+              </w:rPr>
+              <w:fldChar w:fldCharType="end"/>
+            </w:r>
+          </w:hyperlink>
+        </w:p>
+        <w:p>
+          <w:pPr>
+            <w:pStyle w:val="Sommario2"/>
+            <w:tabs>
+              <w:tab w:val="right" w:leader="dot" w:pos="9628"/>
+            </w:tabs>
+            <w:rPr>
+              <w:rFonts w:eastAsiaTheme="minorEastAsia"/>
+              <w:noProof/>
+              <w:lang w:eastAsia="it-IT"/>
+            </w:rPr>
+          </w:pPr>
+          <w:hyperlink w:anchor="_Toc3630838" w:history="1">
+            <w:r>
+              <w:rPr>
+                <w:rStyle w:val="Collegamentoipertestuale"/>
+                <w:rFonts w:cstheme="minorHAnsi"/>
+                <w:b/>
+                <w:noProof/>
+              </w:rPr>
+              <w:t>Requirements Brief</w:t>
+            </w:r>
+            <w:r>
+              <w:rPr>
+                <w:noProof/>
+                <w:webHidden/>
+              </w:rPr>
+              <w:tab/>
+            </w:r>
+            <w:r>
+              <w:rPr>
+                <w:noProof/>
+                <w:webHidden/>
+              </w:rPr>
+              <w:fldChar w:fldCharType="begin"/>
+            </w:r>
+            <w:r>
+              <w:rPr>
+                <w:noProof/>
+                <w:webHidden/>
+              </w:rPr>
+              <w:instrText xml:space="preserve"> PAGEREF _Toc3630838 \h </w:instrText>
+            </w:r>
+            <w:r>
+              <w:rPr>
+                <w:noProof/>
+                <w:webHidden/>
+              </w:rPr>
+            </w:r>
+            <w:r>
+              <w:rPr>
+                <w:noProof/>
+                <w:webHidden/>
+              </w:rPr>
+              <w:fldChar w:fldCharType="separate"/>
+            </w:r>
+            <w:r>
+              <w:rPr>
+                <w:noProof/>
+                <w:webHidden/>
+              </w:rPr>
+              <w:t>2</w:t>
+            </w:r>
+            <w:r>
+              <w:rPr>
+                <w:noProof/>
+                <w:webHidden/>
+              </w:rPr>
+              <w:fldChar w:fldCharType="end"/>
+            </w:r>
+          </w:hyperlink>
+        </w:p>
+        <w:p>
+          <w:r>
+            <w:rPr>
+              <w:b/>
+              <w:bCs/>
+            </w:rPr>
+            <w:fldChar w:fldCharType="end"/>
+          </w:r>
+        </w:p>
+      </w:sdtContent>
+    </w:sdt>
+    <w:p>
+      <w:pPr>
+        <w:rPr>
+          <w:rFonts w:cstheme="minorHAnsi"/>
           <w:b/>
-        </w:rPr>
-        <w:t>System concept statement</w:t>
-      </w:r>
+          <w:color w:val="000000" w:themeColor="text1"/>
+        </w:rPr>
+      </w:pPr>
+    </w:p>
+    <w:p>
+      <w:pPr>
+        <w:pStyle w:val="Titolo1"/>
+        <w:rPr>
+          <w:rFonts w:asciiTheme="minorHAnsi" w:hAnsiTheme="minorHAnsi" w:cstheme="minorHAnsi"/>
+          <w:b/>
+          <w:color w:val="000000" w:themeColor="text1"/>
+        </w:rPr>
+      </w:pPr>
+      <w:bookmarkStart w:id="0" w:name="_Toc3630834"/>
+      <w:r>
+        <w:rPr>
+          <w:rFonts w:asciiTheme="minorHAnsi" w:hAnsiTheme="minorHAnsi" w:cstheme="minorHAnsi"/>
+          <w:b/>
+          <w:color w:val="000000" w:themeColor="text1"/>
+        </w:rPr>
+        <w:t>Introduzione</w:t>
+      </w:r>
+      <w:bookmarkStart w:id="1" w:name="_GoBack"/>
+      <w:bookmarkEnd w:id="0"/>
+      <w:bookmarkEnd w:id="1"/>
+    </w:p>
+    <w:p>
+      <w:pPr>
+        <w:rPr>
+          <w:rFonts w:eastAsiaTheme="majorEastAsia" w:cstheme="minorHAnsi"/>
+          <w:color w:val="000000" w:themeColor="text1"/>
+          <w:sz w:val="32"/>
+          <w:szCs w:val="32"/>
+        </w:rPr>
+      </w:pPr>
+      <w:r>
+        <w:rPr>
+          <w:rFonts w:cstheme="minorHAnsi"/>
+          <w:color w:val="000000" w:themeColor="text1"/>
+        </w:rPr>
+        <w:t>Il presente documento contiene la versione individuale degli assignment 1 e 2 relativi al progetto, la versione condivisa e definitiva si trova in un documento separato insieme alla relazione che descrive l’implementazione dell’applicazione.</w:t>
+      </w:r>
+      <w:r>
+        <w:rPr>
+          <w:rFonts w:cstheme="minorHAnsi"/>
+          <w:color w:val="000000" w:themeColor="text1"/>
+        </w:rPr>
+        <w:br w:type="page"/>
+      </w:r>
+    </w:p>
+    <w:p>
+      <w:pPr>
+        <w:pStyle w:val="Titolo1"/>
+        <w:rPr>
+          <w:rFonts w:asciiTheme="minorHAnsi" w:hAnsiTheme="minorHAnsi" w:cstheme="minorHAnsi"/>
+          <w:b/>
+          <w:color w:val="000000" w:themeColor="text1"/>
+        </w:rPr>
+      </w:pPr>
+      <w:bookmarkStart w:id="2" w:name="_Toc3630835"/>
+      <w:r>
+        <w:rPr>
+          <w:rFonts w:asciiTheme="minorHAnsi" w:hAnsiTheme="minorHAnsi" w:cstheme="minorHAnsi"/>
+          <w:b/>
+          <w:color w:val="000000" w:themeColor="text1"/>
+        </w:rPr>
+        <w:lastRenderedPageBreak/>
+        <w:t>Assignment 1</w:t>
+      </w:r>
+      <w:bookmarkEnd w:id="2"/>
+    </w:p>
+    <w:p/>
+    <w:p>
+      <w:pPr>
+        <w:pStyle w:val="Titolo2"/>
+        <w:rPr>
+          <w:rFonts w:asciiTheme="minorHAnsi" w:hAnsiTheme="minorHAnsi" w:cstheme="minorHAnsi"/>
+          <w:b/>
+          <w:color w:val="000000" w:themeColor="text1"/>
+        </w:rPr>
+      </w:pPr>
+      <w:bookmarkStart w:id="3" w:name="_Toc3630836"/>
+      <w:r>
+        <w:rPr>
+          <w:rFonts w:asciiTheme="minorHAnsi" w:hAnsiTheme="minorHAnsi" w:cstheme="minorHAnsi"/>
+          <w:b/>
+          <w:color w:val="000000" w:themeColor="text1"/>
+        </w:rPr>
+        <w:t>System Concept Statement</w:t>
+      </w:r>
+      <w:bookmarkEnd w:id="3"/>
     </w:p>
     <w:p>
       <w:r>
@@ -35,55 +638,314 @@
         <w:t xml:space="preserve"> tipo di portata, durata della preparaz</w:t>
       </w:r>
       <w:r>
-        <w:t>ione, livello di</w:t>
-      </w:r>
-      <w:r>
-        <w:t xml:space="preserve"> difficoltà e</w:t>
+        <w:t>ione, livello di difficoltà e</w:t>
       </w:r>
       <w:r>
         <w:t xml:space="preserve"> ingredienti utilizzati</w:t>
       </w:r>
       <w:r>
-        <w:t>; in modo da poterle poi cercare facilmente</w:t>
+        <w:t>; in modo da poterle poi cercare facilmente. Inoltre si potrà caricare un’immagine da usare come anteprima del piatto pronto</w:t>
       </w:r>
       <w:r>
         <w:t>.</w:t>
       </w:r>
       <w:r>
-        <w:t xml:space="preserve"> </w:t>
-      </w:r>
-      <w:r>
-        <w:t xml:space="preserve">Inoltre si potrà caricare </w:t>
-      </w:r>
-      <w:r>
-        <w:t>un’immagine da usare come anteprima del piatto pronto</w:t>
+        <w:t xml:space="preserve"> Gli utenti potranno condividere le ricette da loro scritte tramite le più famose piattaforme di comunicazione nella forma di un’immagine oppure potranno inviarla ad un altro utente che potrà aggiungerla al proprio ricettario. Quando un utente trova una ricetta particolarmente utile potrà salvarla tra le sue preferite per poterla trovare facilmente. Il Ricettario permetterà quindi di creare e condividere le proprie ricette in maniera fluida, intuitiva e quindi adatta agli utenti di tutte le età.</w:t>
+      </w:r>
+    </w:p>
+    <w:p>
+      <w:pPr>
+        <w:pStyle w:val="Titolo2"/>
+        <w:rPr>
+          <w:rFonts w:asciiTheme="minorHAnsi" w:hAnsiTheme="minorHAnsi" w:cstheme="minorHAnsi"/>
+          <w:b/>
+          <w:color w:val="000000" w:themeColor="text1"/>
+        </w:rPr>
+      </w:pPr>
+      <w:bookmarkStart w:id="4" w:name="_Toc3630837"/>
+      <w:r>
+        <w:rPr>
+          <w:rFonts w:asciiTheme="minorHAnsi" w:hAnsiTheme="minorHAnsi" w:cstheme="minorHAnsi"/>
+          <w:b/>
+          <w:color w:val="000000" w:themeColor="text1"/>
+        </w:rPr>
+        <w:t>Storyboard</w:t>
+      </w:r>
+      <w:bookmarkEnd w:id="4"/>
+    </w:p>
+    <w:p/>
+    <w:p>
+      <w:pPr>
+        <w:jc w:val="center"/>
+        <w:rPr>
+          <w:b/>
+        </w:rPr>
+      </w:pPr>
+      <w:r>
+        <w:rPr>
+          <w:b/>
+          <w:noProof/>
+          <w:lang w:eastAsia="it-IT"/>
+        </w:rPr>
+        <w:drawing>
+          <wp:inline distT="0" distB="0" distL="0" distR="0" wp14:anchorId="1A3EDAEE" wp14:editId="7861A5D0">
+            <wp:extent cx="6028944" cy="4041648"/>
+            <wp:effectExtent l="0" t="0" r="0" b="0"/>
+            <wp:docPr id="3" name="Immagine 3"/>
+            <wp:cNvGraphicFramePr>
+              <a:graphicFrameLocks xmlns:a="http://schemas.openxmlformats.org/drawingml/2006/main" noChangeAspect="1"/>
+            </wp:cNvGraphicFramePr>
+            <a:graphic xmlns:a="http://schemas.openxmlformats.org/drawingml/2006/main">
+              <a:graphicData uri="http://schemas.openxmlformats.org/drawingml/2006/picture">
+                <pic:pic xmlns:pic="http://schemas.openxmlformats.org/drawingml/2006/picture">
+                  <pic:nvPicPr>
+                    <pic:cNvPr id="3" name="1.jpeg"/>
+                    <pic:cNvPicPr/>
+                  </pic:nvPicPr>
+                  <pic:blipFill>
+                    <a:blip r:embed="rId6" cstate="print">
+                      <a:extLst>
+                        <a:ext uri="{28A0092B-C50C-407E-A947-70E740481C1C}">
+                          <a14:useLocalDpi xmlns:a14="http://schemas.microsoft.com/office/drawing/2010/main" val="0"/>
+                        </a:ext>
+                      </a:extLst>
+                    </a:blip>
+                    <a:stretch>
+                      <a:fillRect/>
+                    </a:stretch>
+                  </pic:blipFill>
+                  <pic:spPr>
+                    <a:xfrm>
+                      <a:off x="0" y="0"/>
+                      <a:ext cx="6028944" cy="4041648"/>
+                    </a:xfrm>
+                    <a:prstGeom prst="rect">
+                      <a:avLst/>
+                    </a:prstGeom>
+                  </pic:spPr>
+                </pic:pic>
+              </a:graphicData>
+            </a:graphic>
+          </wp:inline>
+        </w:drawing>
+      </w:r>
+    </w:p>
+    <w:p>
+      <w:pPr>
+        <w:pStyle w:val="Titolo2"/>
+        <w:rPr>
+          <w:rFonts w:asciiTheme="minorHAnsi" w:hAnsiTheme="minorHAnsi" w:cstheme="minorHAnsi"/>
+          <w:b/>
+          <w:color w:val="000000" w:themeColor="text1"/>
+        </w:rPr>
+      </w:pPr>
+      <w:bookmarkStart w:id="5" w:name="_Toc3630838"/>
+      <w:r>
+        <w:rPr>
+          <w:rFonts w:asciiTheme="minorHAnsi" w:hAnsiTheme="minorHAnsi" w:cstheme="minorHAnsi"/>
+          <w:b/>
+          <w:color w:val="000000" w:themeColor="text1"/>
+        </w:rPr>
+        <w:t>Requirements Brief</w:t>
+      </w:r>
+      <w:bookmarkEnd w:id="5"/>
+    </w:p>
+    <w:p>
+      <w:r>
+        <w:t>Il Ricettario permetterà l’inserimento di nuove ricette tramite la compilazione dei seguenti campi:</w:t>
+      </w:r>
+    </w:p>
+    <w:p>
+      <w:pPr>
+        <w:pStyle w:val="Paragrafoelenco"/>
+        <w:numPr>
+          <w:ilvl w:val="0"/>
+          <w:numId w:val="4"/>
+        </w:numPr>
+      </w:pPr>
+      <w:r>
+        <w:t>Nome del</w:t>
+      </w:r>
+      <w:r>
+        <w:t xml:space="preserve"> piatto</w:t>
+      </w:r>
+    </w:p>
+    <w:p>
+      <w:pPr>
+        <w:pStyle w:val="Paragrafoelenco"/>
+        <w:numPr>
+          <w:ilvl w:val="0"/>
+          <w:numId w:val="4"/>
+        </w:numPr>
+        <w:rPr>
+          <w:b/>
+        </w:rPr>
+      </w:pPr>
+      <w:r>
+        <w:t>Tipo di portata (</w:t>
+      </w:r>
+      <w:r>
+        <w:t>antipasto/</w:t>
+      </w:r>
+      <w:r>
+        <w:t>primo/secondo/</w:t>
+      </w:r>
+      <w:r>
+        <w:t>contorno/</w:t>
+      </w:r>
+      <w:r>
+        <w:t>dolce)</w:t>
+      </w:r>
+    </w:p>
+    <w:p>
+      <w:pPr>
+        <w:pStyle w:val="Paragrafoelenco"/>
+        <w:numPr>
+          <w:ilvl w:val="0"/>
+          <w:numId w:val="4"/>
+        </w:numPr>
+        <w:rPr>
+          <w:b/>
+        </w:rPr>
+      </w:pPr>
+      <w:r>
+        <w:t xml:space="preserve">Tempo di preparazione </w:t>
+      </w:r>
+    </w:p>
+    <w:p>
+      <w:pPr>
+        <w:pStyle w:val="Paragrafoelenco"/>
+        <w:numPr>
+          <w:ilvl w:val="0"/>
+          <w:numId w:val="4"/>
+        </w:numPr>
+        <w:rPr>
+          <w:b/>
+        </w:rPr>
+      </w:pPr>
+      <w:r>
+        <w:t>Elenco degli ingredienti e della loro quantità</w:t>
+      </w:r>
+    </w:p>
+    <w:p>
+      <w:pPr>
+        <w:pStyle w:val="Paragrafoelenco"/>
+        <w:numPr>
+          <w:ilvl w:val="0"/>
+          <w:numId w:val="4"/>
+        </w:numPr>
+        <w:rPr>
+          <w:b/>
+        </w:rPr>
+      </w:pPr>
+      <w:r>
+        <w:t>Descrizione del processo di preparazione</w:t>
+      </w:r>
+    </w:p>
+    <w:p>
+      <w:pPr>
+        <w:pStyle w:val="Paragrafoelenco"/>
+        <w:numPr>
+          <w:ilvl w:val="0"/>
+          <w:numId w:val="4"/>
+        </w:numPr>
+        <w:rPr>
+          <w:b/>
+        </w:rPr>
+      </w:pPr>
+      <w:r>
+        <w:t>Foto del piatto</w:t>
+      </w:r>
+    </w:p>
+    <w:p>
+      <w:r>
+        <w:lastRenderedPageBreak/>
+        <w:t>Per permettere al utente di trovare la ricetta che fa al caso suo s</w:t>
+      </w:r>
+      <w:r>
+        <w:t xml:space="preserve">i potranno </w:t>
+      </w:r>
+      <w:r>
+        <w:t>cercare le ricette inserite tramite uno o più dei seguenti parametri:</w:t>
+      </w:r>
+    </w:p>
+    <w:p>
+      <w:pPr>
+        <w:pStyle w:val="Paragrafoelenco"/>
+        <w:numPr>
+          <w:ilvl w:val="0"/>
+          <w:numId w:val="4"/>
+        </w:numPr>
+      </w:pPr>
+      <w:r>
+        <w:t>Nome, anche parziale, del piatto</w:t>
+      </w:r>
+    </w:p>
+    <w:p>
+      <w:pPr>
+        <w:pStyle w:val="Paragrafoelenco"/>
+        <w:numPr>
+          <w:ilvl w:val="0"/>
+          <w:numId w:val="4"/>
+        </w:numPr>
+      </w:pPr>
+      <w:r>
+        <w:t>Tipo di portata</w:t>
+      </w:r>
+    </w:p>
+    <w:p>
+      <w:pPr>
+        <w:pStyle w:val="Paragrafoelenco"/>
+        <w:numPr>
+          <w:ilvl w:val="0"/>
+          <w:numId w:val="4"/>
+        </w:numPr>
+      </w:pPr>
+      <w:r>
+        <w:t>Range di tempo di preparazione</w:t>
+      </w:r>
+    </w:p>
+    <w:p>
+      <w:pPr>
+        <w:pStyle w:val="Paragrafoelenco"/>
+        <w:numPr>
+          <w:ilvl w:val="0"/>
+          <w:numId w:val="4"/>
+        </w:numPr>
+      </w:pPr>
+      <w:r>
+        <w:t>Ingredienti utilizzati</w:t>
+      </w:r>
+    </w:p>
+    <w:p>
+      <w:r>
+        <w:t xml:space="preserve">Quando verrà selezionata una ricetta si aprirà una </w:t>
+      </w:r>
+      <w:r>
+        <w:t xml:space="preserve">schermata </w:t>
+      </w:r>
+      <w:r>
+        <w:t xml:space="preserve">che presenterà tutte le informazioni precedentemente inserite, inoltre, </w:t>
+      </w:r>
+      <w:r>
+        <w:t xml:space="preserve">dovrà esserci un pulsante per permettere al utente di aggiungere la ricetta </w:t>
+      </w:r>
+      <w:r>
+        <w:t>ai preferiti</w:t>
       </w:r>
       <w:r>
         <w:t>.</w:t>
       </w:r>
-      <w:r>
-        <w:t xml:space="preserve"> </w:t>
-      </w:r>
-      <w:r>
-        <w:t xml:space="preserve">Gli utenti potranno </w:t>
-      </w:r>
-      <w:r>
-        <w:t xml:space="preserve">condividere le ricette da loro scritte tramite le più famose piattaforme di comunicazione </w:t>
-      </w:r>
-      <w:r>
-        <w:t xml:space="preserve">nella </w:t>
-      </w:r>
-      <w:r>
-        <w:t>forma di un</w:t>
-      </w:r>
-      <w:r>
-        <w:t>’immagine oppure potranno inviarla ad un altro utente che potrà aggiungerla al proprio ricettario. Quando un utente trova una ricetta particolarmente utile potrà salvarla tra le sue preferite per poterla trovare facilmente.</w:t>
-      </w:r>
-      <w:r>
-        <w:t xml:space="preserve"> Il Ricettario permetterà quindi di creare e condividere le proprie ricette in maniera fluida, intuitiva e quindi adatta agli utenti di tutte le età.</w:t>
-      </w:r>
-      <w:bookmarkStart w:id="0" w:name="_GoBack"/>
-      <w:bookmarkEnd w:id="0"/>
+    </w:p>
+    <w:p>
+      <w:pPr>
+        <w:rPr>
+          <w:b/>
+        </w:rPr>
+      </w:pPr>
+      <w:r>
+        <w:t>Nella schermata principale verranno anche proposti dei piatti, uno per ogni tipo di portata, che cambieranno di giorno in giorno, per incoraggiare l’utente ad esplorare nuove ricette.</w:t>
+      </w:r>
     </w:p>
     <w:sectPr>
       <w:pgSz w:w="11906" w:h="16838"/>
@@ -93,6 +955,481 @@
     </w:sectPr>
   </w:body>
 </w:document>
+</file>
+
+<file path=word/numbering.xml><?xml version="1.0" encoding="utf-8"?>
+<w:numbering xmlns:wpc="http://schemas.microsoft.com/office/word/2010/wordprocessingCanvas" xmlns:cx="http://schemas.microsoft.com/office/drawing/2014/chartex" xmlns:mc="http://schemas.openxmlformats.org/markup-compatibility/2006" xmlns:o="urn:schemas-microsoft-com:office:office" xmlns:r="http://schemas.openxmlformats.org/officeDocument/2006/relationships" xmlns:m="http://schemas.openxmlformats.org/officeDocument/2006/math" xmlns:v="urn:schemas-microsoft-com:vml" xmlns:wp14="http://schemas.microsoft.com/office/word/2010/wordprocessingDrawing" xmlns:wp="http://schemas.openxmlformats.org/drawingml/2006/wordprocessingDrawing" xmlns:w10="urn:schemas-microsoft-com:office:word" xmlns:w="http://schemas.openxmlformats.org/wordprocessingml/2006/main" xmlns:w14="http://schemas.microsoft.com/office/word/2010/wordml" xmlns:w15="http://schemas.microsoft.com/office/word/2012/wordml" xmlns:w16se="http://schemas.microsoft.com/office/word/2015/wordml/symex" xmlns:wpg="http://schemas.microsoft.com/office/word/2010/wordprocessingGroup" xmlns:wpi="http://schemas.microsoft.com/office/word/2010/wordprocessingInk" xmlns:wne="http://schemas.microsoft.com/office/word/2006/wordml" xmlns:wps="http://schemas.microsoft.com/office/word/2010/wordprocessingShape" mc:Ignorable="w14 w15 w16se wp14">
+  <w:abstractNum w:abstractNumId="0" w15:restartNumberingAfterBreak="0">
+    <w:nsid w:val="05BA5CA8"/>
+    <w:multiLevelType w:val="hybridMultilevel"/>
+    <w:tmpl w:val="180242C0"/>
+    <w:lvl w:ilvl="0" w:tplc="091827FA">
+      <w:numFmt w:val="bullet"/>
+      <w:lvlText w:val="-"/>
+      <w:lvlJc w:val="left"/>
+      <w:pPr>
+        <w:ind w:left="720" w:hanging="360"/>
+      </w:pPr>
+      <w:rPr>
+        <w:rFonts w:ascii="Calibri" w:eastAsiaTheme="minorHAnsi" w:hAnsi="Calibri" w:cs="Calibri" w:hint="default"/>
+      </w:rPr>
+    </w:lvl>
+    <w:lvl w:ilvl="1" w:tplc="04100003">
+      <w:start w:val="1"/>
+      <w:numFmt w:val="bullet"/>
+      <w:lvlText w:val="o"/>
+      <w:lvlJc w:val="left"/>
+      <w:pPr>
+        <w:ind w:left="1440" w:hanging="360"/>
+      </w:pPr>
+      <w:rPr>
+        <w:rFonts w:ascii="Courier New" w:hAnsi="Courier New" w:cs="Courier New" w:hint="default"/>
+      </w:rPr>
+    </w:lvl>
+    <w:lvl w:ilvl="2" w:tplc="04100005" w:tentative="1">
+      <w:start w:val="1"/>
+      <w:numFmt w:val="bullet"/>
+      <w:lvlText w:val=""/>
+      <w:lvlJc w:val="left"/>
+      <w:pPr>
+        <w:ind w:left="2160" w:hanging="360"/>
+      </w:pPr>
+      <w:rPr>
+        <w:rFonts w:ascii="Wingdings" w:hAnsi="Wingdings" w:hint="default"/>
+      </w:rPr>
+    </w:lvl>
+    <w:lvl w:ilvl="3" w:tplc="04100001" w:tentative="1">
+      <w:start w:val="1"/>
+      <w:numFmt w:val="bullet"/>
+      <w:lvlText w:val=""/>
+      <w:lvlJc w:val="left"/>
+      <w:pPr>
+        <w:ind w:left="2880" w:hanging="360"/>
+      </w:pPr>
+      <w:rPr>
+        <w:rFonts w:ascii="Symbol" w:hAnsi="Symbol" w:hint="default"/>
+      </w:rPr>
+    </w:lvl>
+    <w:lvl w:ilvl="4" w:tplc="04100003" w:tentative="1">
+      <w:start w:val="1"/>
+      <w:numFmt w:val="bullet"/>
+      <w:lvlText w:val="o"/>
+      <w:lvlJc w:val="left"/>
+      <w:pPr>
+        <w:ind w:left="3600" w:hanging="360"/>
+      </w:pPr>
+      <w:rPr>
+        <w:rFonts w:ascii="Courier New" w:hAnsi="Courier New" w:cs="Courier New" w:hint="default"/>
+      </w:rPr>
+    </w:lvl>
+    <w:lvl w:ilvl="5" w:tplc="04100005" w:tentative="1">
+      <w:start w:val="1"/>
+      <w:numFmt w:val="bullet"/>
+      <w:lvlText w:val=""/>
+      <w:lvlJc w:val="left"/>
+      <w:pPr>
+        <w:ind w:left="4320" w:hanging="360"/>
+      </w:pPr>
+      <w:rPr>
+        <w:rFonts w:ascii="Wingdings" w:hAnsi="Wingdings" w:hint="default"/>
+      </w:rPr>
+    </w:lvl>
+    <w:lvl w:ilvl="6" w:tplc="04100001" w:tentative="1">
+      <w:start w:val="1"/>
+      <w:numFmt w:val="bullet"/>
+      <w:lvlText w:val=""/>
+      <w:lvlJc w:val="left"/>
+      <w:pPr>
+        <w:ind w:left="5040" w:hanging="360"/>
+      </w:pPr>
+      <w:rPr>
+        <w:rFonts w:ascii="Symbol" w:hAnsi="Symbol" w:hint="default"/>
+      </w:rPr>
+    </w:lvl>
+    <w:lvl w:ilvl="7" w:tplc="04100003" w:tentative="1">
+      <w:start w:val="1"/>
+      <w:numFmt w:val="bullet"/>
+      <w:lvlText w:val="o"/>
+      <w:lvlJc w:val="left"/>
+      <w:pPr>
+        <w:ind w:left="5760" w:hanging="360"/>
+      </w:pPr>
+      <w:rPr>
+        <w:rFonts w:ascii="Courier New" w:hAnsi="Courier New" w:cs="Courier New" w:hint="default"/>
+      </w:rPr>
+    </w:lvl>
+    <w:lvl w:ilvl="8" w:tplc="04100005" w:tentative="1">
+      <w:start w:val="1"/>
+      <w:numFmt w:val="bullet"/>
+      <w:lvlText w:val=""/>
+      <w:lvlJc w:val="left"/>
+      <w:pPr>
+        <w:ind w:left="6480" w:hanging="360"/>
+      </w:pPr>
+      <w:rPr>
+        <w:rFonts w:ascii="Wingdings" w:hAnsi="Wingdings" w:hint="default"/>
+      </w:rPr>
+    </w:lvl>
+  </w:abstractNum>
+  <w:abstractNum w:abstractNumId="1" w15:restartNumberingAfterBreak="0">
+    <w:nsid w:val="062C688A"/>
+    <w:multiLevelType w:val="hybridMultilevel"/>
+    <w:tmpl w:val="073E4D74"/>
+    <w:lvl w:ilvl="0" w:tplc="1FEACDE2">
+      <w:numFmt w:val="bullet"/>
+      <w:lvlText w:val="-"/>
+      <w:lvlJc w:val="left"/>
+      <w:pPr>
+        <w:ind w:left="720" w:hanging="360"/>
+      </w:pPr>
+      <w:rPr>
+        <w:rFonts w:ascii="Calibri" w:eastAsiaTheme="minorHAnsi" w:hAnsi="Calibri" w:cs="Calibri" w:hint="default"/>
+        <w:b w:val="0"/>
+      </w:rPr>
+    </w:lvl>
+    <w:lvl w:ilvl="1" w:tplc="04100003" w:tentative="1">
+      <w:start w:val="1"/>
+      <w:numFmt w:val="bullet"/>
+      <w:lvlText w:val="o"/>
+      <w:lvlJc w:val="left"/>
+      <w:pPr>
+        <w:ind w:left="1440" w:hanging="360"/>
+      </w:pPr>
+      <w:rPr>
+        <w:rFonts w:ascii="Courier New" w:hAnsi="Courier New" w:cs="Courier New" w:hint="default"/>
+      </w:rPr>
+    </w:lvl>
+    <w:lvl w:ilvl="2" w:tplc="04100005" w:tentative="1">
+      <w:start w:val="1"/>
+      <w:numFmt w:val="bullet"/>
+      <w:lvlText w:val=""/>
+      <w:lvlJc w:val="left"/>
+      <w:pPr>
+        <w:ind w:left="2160" w:hanging="360"/>
+      </w:pPr>
+      <w:rPr>
+        <w:rFonts w:ascii="Wingdings" w:hAnsi="Wingdings" w:hint="default"/>
+      </w:rPr>
+    </w:lvl>
+    <w:lvl w:ilvl="3" w:tplc="04100001" w:tentative="1">
+      <w:start w:val="1"/>
+      <w:numFmt w:val="bullet"/>
+      <w:lvlText w:val=""/>
+      <w:lvlJc w:val="left"/>
+      <w:pPr>
+        <w:ind w:left="2880" w:hanging="360"/>
+      </w:pPr>
+      <w:rPr>
+        <w:rFonts w:ascii="Symbol" w:hAnsi="Symbol" w:hint="default"/>
+      </w:rPr>
+    </w:lvl>
+    <w:lvl w:ilvl="4" w:tplc="04100003" w:tentative="1">
+      <w:start w:val="1"/>
+      <w:numFmt w:val="bullet"/>
+      <w:lvlText w:val="o"/>
+      <w:lvlJc w:val="left"/>
+      <w:pPr>
+        <w:ind w:left="3600" w:hanging="360"/>
+      </w:pPr>
+      <w:rPr>
+        <w:rFonts w:ascii="Courier New" w:hAnsi="Courier New" w:cs="Courier New" w:hint="default"/>
+      </w:rPr>
+    </w:lvl>
+    <w:lvl w:ilvl="5" w:tplc="04100005" w:tentative="1">
+      <w:start w:val="1"/>
+      <w:numFmt w:val="bullet"/>
+      <w:lvlText w:val=""/>
+      <w:lvlJc w:val="left"/>
+      <w:pPr>
+        <w:ind w:left="4320" w:hanging="360"/>
+      </w:pPr>
+      <w:rPr>
+        <w:rFonts w:ascii="Wingdings" w:hAnsi="Wingdings" w:hint="default"/>
+      </w:rPr>
+    </w:lvl>
+    <w:lvl w:ilvl="6" w:tplc="04100001" w:tentative="1">
+      <w:start w:val="1"/>
+      <w:numFmt w:val="bullet"/>
+      <w:lvlText w:val=""/>
+      <w:lvlJc w:val="left"/>
+      <w:pPr>
+        <w:ind w:left="5040" w:hanging="360"/>
+      </w:pPr>
+      <w:rPr>
+        <w:rFonts w:ascii="Symbol" w:hAnsi="Symbol" w:hint="default"/>
+      </w:rPr>
+    </w:lvl>
+    <w:lvl w:ilvl="7" w:tplc="04100003" w:tentative="1">
+      <w:start w:val="1"/>
+      <w:numFmt w:val="bullet"/>
+      <w:lvlText w:val="o"/>
+      <w:lvlJc w:val="left"/>
+      <w:pPr>
+        <w:ind w:left="5760" w:hanging="360"/>
+      </w:pPr>
+      <w:rPr>
+        <w:rFonts w:ascii="Courier New" w:hAnsi="Courier New" w:cs="Courier New" w:hint="default"/>
+      </w:rPr>
+    </w:lvl>
+    <w:lvl w:ilvl="8" w:tplc="04100005" w:tentative="1">
+      <w:start w:val="1"/>
+      <w:numFmt w:val="bullet"/>
+      <w:lvlText w:val=""/>
+      <w:lvlJc w:val="left"/>
+      <w:pPr>
+        <w:ind w:left="6480" w:hanging="360"/>
+      </w:pPr>
+      <w:rPr>
+        <w:rFonts w:ascii="Wingdings" w:hAnsi="Wingdings" w:hint="default"/>
+      </w:rPr>
+    </w:lvl>
+  </w:abstractNum>
+  <w:abstractNum w:abstractNumId="2" w15:restartNumberingAfterBreak="0">
+    <w:nsid w:val="1BE84CB6"/>
+    <w:multiLevelType w:val="hybridMultilevel"/>
+    <w:tmpl w:val="5956BDE6"/>
+    <w:lvl w:ilvl="0" w:tplc="B7B4F5B2">
+      <w:numFmt w:val="bullet"/>
+      <w:lvlText w:val="-"/>
+      <w:lvlJc w:val="left"/>
+      <w:pPr>
+        <w:ind w:left="720" w:hanging="360"/>
+      </w:pPr>
+      <w:rPr>
+        <w:rFonts w:ascii="Calibri" w:eastAsiaTheme="minorHAnsi" w:hAnsi="Calibri" w:cs="Calibri" w:hint="default"/>
+      </w:rPr>
+    </w:lvl>
+    <w:lvl w:ilvl="1" w:tplc="04100003">
+      <w:start w:val="1"/>
+      <w:numFmt w:val="bullet"/>
+      <w:lvlText w:val="o"/>
+      <w:lvlJc w:val="left"/>
+      <w:pPr>
+        <w:ind w:left="1440" w:hanging="360"/>
+      </w:pPr>
+      <w:rPr>
+        <w:rFonts w:ascii="Courier New" w:hAnsi="Courier New" w:cs="Courier New" w:hint="default"/>
+      </w:rPr>
+    </w:lvl>
+    <w:lvl w:ilvl="2" w:tplc="04100005">
+      <w:start w:val="1"/>
+      <w:numFmt w:val="bullet"/>
+      <w:lvlText w:val=""/>
+      <w:lvlJc w:val="left"/>
+      <w:pPr>
+        <w:ind w:left="2160" w:hanging="360"/>
+      </w:pPr>
+      <w:rPr>
+        <w:rFonts w:ascii="Wingdings" w:hAnsi="Wingdings" w:hint="default"/>
+      </w:rPr>
+    </w:lvl>
+    <w:lvl w:ilvl="3" w:tplc="04100001">
+      <w:start w:val="1"/>
+      <w:numFmt w:val="bullet"/>
+      <w:lvlText w:val=""/>
+      <w:lvlJc w:val="left"/>
+      <w:pPr>
+        <w:ind w:left="2880" w:hanging="360"/>
+      </w:pPr>
+      <w:rPr>
+        <w:rFonts w:ascii="Symbol" w:hAnsi="Symbol" w:hint="default"/>
+      </w:rPr>
+    </w:lvl>
+    <w:lvl w:ilvl="4" w:tplc="04100003">
+      <w:start w:val="1"/>
+      <w:numFmt w:val="bullet"/>
+      <w:lvlText w:val="o"/>
+      <w:lvlJc w:val="left"/>
+      <w:pPr>
+        <w:ind w:left="3600" w:hanging="360"/>
+      </w:pPr>
+      <w:rPr>
+        <w:rFonts w:ascii="Courier New" w:hAnsi="Courier New" w:cs="Courier New" w:hint="default"/>
+      </w:rPr>
+    </w:lvl>
+    <w:lvl w:ilvl="5" w:tplc="04100005">
+      <w:start w:val="1"/>
+      <w:numFmt w:val="bullet"/>
+      <w:lvlText w:val=""/>
+      <w:lvlJc w:val="left"/>
+      <w:pPr>
+        <w:ind w:left="4320" w:hanging="360"/>
+      </w:pPr>
+      <w:rPr>
+        <w:rFonts w:ascii="Wingdings" w:hAnsi="Wingdings" w:hint="default"/>
+      </w:rPr>
+    </w:lvl>
+    <w:lvl w:ilvl="6" w:tplc="04100001">
+      <w:start w:val="1"/>
+      <w:numFmt w:val="bullet"/>
+      <w:lvlText w:val=""/>
+      <w:lvlJc w:val="left"/>
+      <w:pPr>
+        <w:ind w:left="5040" w:hanging="360"/>
+      </w:pPr>
+      <w:rPr>
+        <w:rFonts w:ascii="Symbol" w:hAnsi="Symbol" w:hint="default"/>
+      </w:rPr>
+    </w:lvl>
+    <w:lvl w:ilvl="7" w:tplc="04100003">
+      <w:start w:val="1"/>
+      <w:numFmt w:val="bullet"/>
+      <w:lvlText w:val="o"/>
+      <w:lvlJc w:val="left"/>
+      <w:pPr>
+        <w:ind w:left="5760" w:hanging="360"/>
+      </w:pPr>
+      <w:rPr>
+        <w:rFonts w:ascii="Courier New" w:hAnsi="Courier New" w:cs="Courier New" w:hint="default"/>
+      </w:rPr>
+    </w:lvl>
+    <w:lvl w:ilvl="8" w:tplc="04100005">
+      <w:start w:val="1"/>
+      <w:numFmt w:val="bullet"/>
+      <w:lvlText w:val=""/>
+      <w:lvlJc w:val="left"/>
+      <w:pPr>
+        <w:ind w:left="6480" w:hanging="360"/>
+      </w:pPr>
+      <w:rPr>
+        <w:rFonts w:ascii="Wingdings" w:hAnsi="Wingdings" w:hint="default"/>
+      </w:rPr>
+    </w:lvl>
+  </w:abstractNum>
+  <w:abstractNum w:abstractNumId="3" w15:restartNumberingAfterBreak="0">
+    <w:nsid w:val="21E75DD6"/>
+    <w:multiLevelType w:val="hybridMultilevel"/>
+    <w:tmpl w:val="63F663AA"/>
+    <w:lvl w:ilvl="0" w:tplc="6B16AE8A">
+      <w:numFmt w:val="bullet"/>
+      <w:lvlText w:val="-"/>
+      <w:lvlJc w:val="left"/>
+      <w:pPr>
+        <w:ind w:left="720" w:hanging="360"/>
+      </w:pPr>
+      <w:rPr>
+        <w:rFonts w:ascii="Calibri" w:eastAsiaTheme="minorHAnsi" w:hAnsi="Calibri" w:cs="Calibri" w:hint="default"/>
+      </w:rPr>
+    </w:lvl>
+    <w:lvl w:ilvl="1" w:tplc="04100003" w:tentative="1">
+      <w:start w:val="1"/>
+      <w:numFmt w:val="bullet"/>
+      <w:lvlText w:val="o"/>
+      <w:lvlJc w:val="left"/>
+      <w:pPr>
+        <w:ind w:left="1440" w:hanging="360"/>
+      </w:pPr>
+      <w:rPr>
+        <w:rFonts w:ascii="Courier New" w:hAnsi="Courier New" w:cs="Courier New" w:hint="default"/>
+      </w:rPr>
+    </w:lvl>
+    <w:lvl w:ilvl="2" w:tplc="04100005" w:tentative="1">
+      <w:start w:val="1"/>
+      <w:numFmt w:val="bullet"/>
+      <w:lvlText w:val=""/>
+      <w:lvlJc w:val="left"/>
+      <w:pPr>
+        <w:ind w:left="2160" w:hanging="360"/>
+      </w:pPr>
+      <w:rPr>
+        <w:rFonts w:ascii="Wingdings" w:hAnsi="Wingdings" w:hint="default"/>
+      </w:rPr>
+    </w:lvl>
+    <w:lvl w:ilvl="3" w:tplc="04100001" w:tentative="1">
+      <w:start w:val="1"/>
+      <w:numFmt w:val="bullet"/>
+      <w:lvlText w:val=""/>
+      <w:lvlJc w:val="left"/>
+      <w:pPr>
+        <w:ind w:left="2880" w:hanging="360"/>
+      </w:pPr>
+      <w:rPr>
+        <w:rFonts w:ascii="Symbol" w:hAnsi="Symbol" w:hint="default"/>
+      </w:rPr>
+    </w:lvl>
+    <w:lvl w:ilvl="4" w:tplc="04100003" w:tentative="1">
+      <w:start w:val="1"/>
+      <w:numFmt w:val="bullet"/>
+      <w:lvlText w:val="o"/>
+      <w:lvlJc w:val="left"/>
+      <w:pPr>
+        <w:ind w:left="3600" w:hanging="360"/>
+      </w:pPr>
+      <w:rPr>
+        <w:rFonts w:ascii="Courier New" w:hAnsi="Courier New" w:cs="Courier New" w:hint="default"/>
+      </w:rPr>
+    </w:lvl>
+    <w:lvl w:ilvl="5" w:tplc="04100005" w:tentative="1">
+      <w:start w:val="1"/>
+      <w:numFmt w:val="bullet"/>
+      <w:lvlText w:val=""/>
+      <w:lvlJc w:val="left"/>
+      <w:pPr>
+        <w:ind w:left="4320" w:hanging="360"/>
+      </w:pPr>
+      <w:rPr>
+        <w:rFonts w:ascii="Wingdings" w:hAnsi="Wingdings" w:hint="default"/>
+      </w:rPr>
+    </w:lvl>
+    <w:lvl w:ilvl="6" w:tplc="04100001" w:tentative="1">
+      <w:start w:val="1"/>
+      <w:numFmt w:val="bullet"/>
+      <w:lvlText w:val=""/>
+      <w:lvlJc w:val="left"/>
+      <w:pPr>
+        <w:ind w:left="5040" w:hanging="360"/>
+      </w:pPr>
+      <w:rPr>
+        <w:rFonts w:ascii="Symbol" w:hAnsi="Symbol" w:hint="default"/>
+      </w:rPr>
+    </w:lvl>
+    <w:lvl w:ilvl="7" w:tplc="04100003" w:tentative="1">
+      <w:start w:val="1"/>
+      <w:numFmt w:val="bullet"/>
+      <w:lvlText w:val="o"/>
+      <w:lvlJc w:val="left"/>
+      <w:pPr>
+        <w:ind w:left="5760" w:hanging="360"/>
+      </w:pPr>
+      <w:rPr>
+        <w:rFonts w:ascii="Courier New" w:hAnsi="Courier New" w:cs="Courier New" w:hint="default"/>
+      </w:rPr>
+    </w:lvl>
+    <w:lvl w:ilvl="8" w:tplc="04100005" w:tentative="1">
+      <w:start w:val="1"/>
+      <w:numFmt w:val="bullet"/>
+      <w:lvlText w:val=""/>
+      <w:lvlJc w:val="left"/>
+      <w:pPr>
+        <w:ind w:left="6480" w:hanging="360"/>
+      </w:pPr>
+      <w:rPr>
+        <w:rFonts w:ascii="Wingdings" w:hAnsi="Wingdings" w:hint="default"/>
+      </w:rPr>
+    </w:lvl>
+  </w:abstractNum>
+  <w:num w:numId="1">
+    <w:abstractNumId w:val="2"/>
+    <w:lvlOverride w:ilvl="0"/>
+    <w:lvlOverride w:ilvl="1"/>
+    <w:lvlOverride w:ilvl="2"/>
+    <w:lvlOverride w:ilvl="3"/>
+    <w:lvlOverride w:ilvl="4"/>
+    <w:lvlOverride w:ilvl="5"/>
+    <w:lvlOverride w:ilvl="6"/>
+    <w:lvlOverride w:ilvl="7"/>
+    <w:lvlOverride w:ilvl="8"/>
+  </w:num>
+  <w:num w:numId="2">
+    <w:abstractNumId w:val="3"/>
+  </w:num>
+  <w:num w:numId="3">
+    <w:abstractNumId w:val="1"/>
+  </w:num>
+  <w:num w:numId="4">
+    <w:abstractNumId w:val="0"/>
+  </w:num>
+</w:numbering>
 </file>
 
 <file path=word/styles.xml><?xml version="1.0" encoding="utf-8"?>
@@ -490,6 +1827,49 @@
     <w:qFormat/>
     <w:rsid w:val="00AA657A"/>
   </w:style>
+  <w:style w:type="paragraph" w:styleId="Titolo1">
+    <w:name w:val="heading 1"/>
+    <w:basedOn w:val="Normale"/>
+    <w:next w:val="Normale"/>
+    <w:link w:val="Titolo1Carattere"/>
+    <w:uiPriority w:val="9"/>
+    <w:qFormat/>
+    <w:rsid w:val="006E230D"/>
+    <w:pPr>
+      <w:keepNext/>
+      <w:keepLines/>
+      <w:spacing w:before="240" w:after="0" w:line="256" w:lineRule="auto"/>
+      <w:outlineLvl w:val="0"/>
+    </w:pPr>
+    <w:rPr>
+      <w:rFonts w:asciiTheme="majorHAnsi" w:eastAsiaTheme="majorEastAsia" w:hAnsiTheme="majorHAnsi" w:cstheme="majorBidi"/>
+      <w:color w:val="2E74B5" w:themeColor="accent1" w:themeShade="BF"/>
+      <w:sz w:val="32"/>
+      <w:szCs w:val="32"/>
+    </w:rPr>
+  </w:style>
+  <w:style w:type="paragraph" w:styleId="Titolo2">
+    <w:name w:val="heading 2"/>
+    <w:basedOn w:val="Normale"/>
+    <w:next w:val="Normale"/>
+    <w:link w:val="Titolo2Carattere"/>
+    <w:uiPriority w:val="9"/>
+    <w:unhideWhenUsed/>
+    <w:qFormat/>
+    <w:rsid w:val="006E230D"/>
+    <w:pPr>
+      <w:keepNext/>
+      <w:keepLines/>
+      <w:spacing w:before="40" w:after="0" w:line="256" w:lineRule="auto"/>
+      <w:outlineLvl w:val="1"/>
+    </w:pPr>
+    <w:rPr>
+      <w:rFonts w:asciiTheme="majorHAnsi" w:eastAsiaTheme="majorEastAsia" w:hAnsiTheme="majorHAnsi" w:cstheme="majorBidi"/>
+      <w:color w:val="2E74B5" w:themeColor="accent1" w:themeShade="BF"/>
+      <w:sz w:val="26"/>
+      <w:szCs w:val="26"/>
+    </w:rPr>
+  </w:style>
   <w:style w:type="character" w:default="1" w:styleId="Carpredefinitoparagrafo">
     <w:name w:val="Default Paragraph Font"/>
     <w:uiPriority w:val="1"/>
@@ -516,6 +1896,96 @@
     <w:uiPriority w:val="99"/>
     <w:semiHidden/>
     <w:unhideWhenUsed/>
+  </w:style>
+  <w:style w:type="character" w:customStyle="1" w:styleId="Titolo1Carattere">
+    <w:name w:val="Titolo 1 Carattere"/>
+    <w:basedOn w:val="Carpredefinitoparagrafo"/>
+    <w:link w:val="Titolo1"/>
+    <w:uiPriority w:val="9"/>
+    <w:rsid w:val="006E230D"/>
+    <w:rPr>
+      <w:rFonts w:asciiTheme="majorHAnsi" w:eastAsiaTheme="majorEastAsia" w:hAnsiTheme="majorHAnsi" w:cstheme="majorBidi"/>
+      <w:color w:val="2E74B5" w:themeColor="accent1" w:themeShade="BF"/>
+      <w:sz w:val="32"/>
+      <w:szCs w:val="32"/>
+    </w:rPr>
+  </w:style>
+  <w:style w:type="character" w:customStyle="1" w:styleId="Titolo2Carattere">
+    <w:name w:val="Titolo 2 Carattere"/>
+    <w:basedOn w:val="Carpredefinitoparagrafo"/>
+    <w:link w:val="Titolo2"/>
+    <w:uiPriority w:val="9"/>
+    <w:rsid w:val="006E230D"/>
+    <w:rPr>
+      <w:rFonts w:asciiTheme="majorHAnsi" w:eastAsiaTheme="majorEastAsia" w:hAnsiTheme="majorHAnsi" w:cstheme="majorBidi"/>
+      <w:color w:val="2E74B5" w:themeColor="accent1" w:themeShade="BF"/>
+      <w:sz w:val="26"/>
+      <w:szCs w:val="26"/>
+    </w:rPr>
+  </w:style>
+  <w:style w:type="character" w:styleId="Collegamentoipertestuale">
+    <w:name w:val="Hyperlink"/>
+    <w:basedOn w:val="Carpredefinitoparagrafo"/>
+    <w:uiPriority w:val="99"/>
+    <w:unhideWhenUsed/>
+    <w:rsid w:val="006E230D"/>
+    <w:rPr>
+      <w:color w:val="0563C1" w:themeColor="hyperlink"/>
+      <w:u w:val="single"/>
+    </w:rPr>
+  </w:style>
+  <w:style w:type="paragraph" w:styleId="Sommario1">
+    <w:name w:val="toc 1"/>
+    <w:basedOn w:val="Normale"/>
+    <w:next w:val="Normale"/>
+    <w:autoRedefine/>
+    <w:uiPriority w:val="39"/>
+    <w:unhideWhenUsed/>
+    <w:rsid w:val="006E230D"/>
+    <w:pPr>
+      <w:spacing w:after="100" w:line="256" w:lineRule="auto"/>
+    </w:pPr>
+  </w:style>
+  <w:style w:type="paragraph" w:styleId="Sommario2">
+    <w:name w:val="toc 2"/>
+    <w:basedOn w:val="Normale"/>
+    <w:next w:val="Normale"/>
+    <w:autoRedefine/>
+    <w:uiPriority w:val="39"/>
+    <w:unhideWhenUsed/>
+    <w:rsid w:val="006E230D"/>
+    <w:pPr>
+      <w:spacing w:after="100" w:line="256" w:lineRule="auto"/>
+      <w:ind w:left="220"/>
+    </w:pPr>
+  </w:style>
+  <w:style w:type="paragraph" w:styleId="Paragrafoelenco">
+    <w:name w:val="List Paragraph"/>
+    <w:basedOn w:val="Normale"/>
+    <w:uiPriority w:val="34"/>
+    <w:qFormat/>
+    <w:rsid w:val="006E230D"/>
+    <w:pPr>
+      <w:spacing w:line="256" w:lineRule="auto"/>
+      <w:ind w:left="720"/>
+      <w:contextualSpacing/>
+    </w:pPr>
+  </w:style>
+  <w:style w:type="paragraph" w:styleId="Titolosommario">
+    <w:name w:val="TOC Heading"/>
+    <w:basedOn w:val="Titolo1"/>
+    <w:next w:val="Normale"/>
+    <w:uiPriority w:val="39"/>
+    <w:semiHidden/>
+    <w:unhideWhenUsed/>
+    <w:qFormat/>
+    <w:rsid w:val="006E230D"/>
+    <w:pPr>
+      <w:outlineLvl w:val="9"/>
+    </w:pPr>
+    <w:rPr>
+      <w:lang w:eastAsia="it-IT"/>
+    </w:rPr>
   </w:style>
 </w:styles>
 </file>
@@ -786,7 +2256,7 @@
 </file>
 
 <file path=customXml/itemProps1.xml><?xml version="1.0" encoding="utf-8"?>
-<ds:datastoreItem xmlns:ds="http://schemas.openxmlformats.org/officeDocument/2006/customXml" ds:itemID="{D34322B1-8BF8-4676-B601-30DE5329B276}">
+<ds:datastoreItem xmlns:ds="http://schemas.openxmlformats.org/officeDocument/2006/customXml" ds:itemID="{63DC85C8-EA35-42F8-A64D-444515C16789}">
   <ds:schemaRefs>
     <ds:schemaRef ds:uri="http://schemas.openxmlformats.org/officeDocument/2006/bibliography"/>
   </ds:schemaRefs>

</xml_diff>